<commit_message>
Update logboek & Technical and functional analysis - Accelerometer Thread - Matter V02.docx
</commit_message>
<xml_diff>
--- a/Planning/20231201 - Planning Matter Project.docx
+++ b/Planning/20231201 - Planning Matter Project.docx
@@ -168,23 +168,13 @@
                                 <w:text/>
                               </w:sdtPr>
                               <w:sdtContent>
-                                <w:proofErr w:type="spellStart"/>
                                 <w:r>
                                   <w:rPr>
                                     <w:rFonts w:cstheme="minorHAnsi"/>
                                     <w:sz w:val="32"/>
                                     <w:szCs w:val="32"/>
                                   </w:rPr>
-                                  <w:t>Dekimo</w:t>
-                                </w:r>
-                                <w:proofErr w:type="spellEnd"/>
-                                <w:r>
-                                  <w:rPr>
-                                    <w:rFonts w:cstheme="minorHAnsi"/>
-                                    <w:sz w:val="32"/>
-                                    <w:szCs w:val="32"/>
-                                  </w:rPr>
-                                  <w:t xml:space="preserve"> </w:t>
+                                  <w:t xml:space="preserve">Dekimo </w:t>
                                 </w:r>
                                 <w:r>
                                   <w:rPr>
@@ -340,23 +330,13 @@
                           <w:text/>
                         </w:sdtPr>
                         <w:sdtContent>
-                          <w:proofErr w:type="spellStart"/>
                           <w:r>
                             <w:rPr>
                               <w:rFonts w:cstheme="minorHAnsi"/>
                               <w:sz w:val="32"/>
                               <w:szCs w:val="32"/>
                             </w:rPr>
-                            <w:t>Dekimo</w:t>
-                          </w:r>
-                          <w:proofErr w:type="spellEnd"/>
-                          <w:r>
-                            <w:rPr>
-                              <w:rFonts w:cstheme="minorHAnsi"/>
-                              <w:sz w:val="32"/>
-                              <w:szCs w:val="32"/>
-                            </w:rPr>
-                            <w:t xml:space="preserve"> </w:t>
+                            <w:t xml:space="preserve">Dekimo </w:t>
                           </w:r>
                           <w:r>
                             <w:rPr>
@@ -610,7 +590,7 @@
                                 <w:sz w:val="23"/>
                                 <w:szCs w:val="23"/>
                               </w:rPr>
-                              <w:t>December 15, 2023</w:t>
+                              <w:t>December 21, 2023</w:t>
                             </w:r>
                             <w:r>
                               <w:rPr>
@@ -770,7 +750,7 @@
                           <w:sz w:val="23"/>
                           <w:szCs w:val="23"/>
                         </w:rPr>
-                        <w:t>December 15, 2023</w:t>
+                        <w:t>December 21, 2023</w:t>
                       </w:r>
                       <w:r>
                         <w:rPr>
@@ -1525,6 +1505,9 @@
         <w:br w:type="page"/>
       </w:r>
       <w:r>
+        <w:rPr>
+          <w:noProof/>
+        </w:rPr>
         <mc:AlternateContent>
           <mc:Choice Requires="wps">
             <w:drawing>
@@ -1676,23 +1659,13 @@
                                 <w:text/>
                               </w:sdtPr>
                               <w:sdtContent>
-                                <w:proofErr w:type="spellStart"/>
                                 <w:r>
                                   <w:rPr>
                                     <w:rFonts w:cstheme="minorHAnsi"/>
                                     <w:sz w:val="32"/>
                                     <w:szCs w:val="32"/>
                                   </w:rPr>
-                                  <w:t>Dekimo</w:t>
-                                </w:r>
-                                <w:proofErr w:type="spellEnd"/>
-                                <w:r>
-                                  <w:rPr>
-                                    <w:rFonts w:cstheme="minorHAnsi"/>
-                                    <w:sz w:val="32"/>
-                                    <w:szCs w:val="32"/>
-                                  </w:rPr>
-                                  <w:t xml:space="preserve"> Turnhout</w:t>
+                                  <w:t>Dekimo Turnhout</w:t>
                                 </w:r>
                               </w:sdtContent>
                             </w:sdt>
@@ -1827,23 +1800,13 @@
                           <w:text/>
                         </w:sdtPr>
                         <w:sdtContent>
-                          <w:proofErr w:type="spellStart"/>
                           <w:r>
                             <w:rPr>
                               <w:rFonts w:cstheme="minorHAnsi"/>
                               <w:sz w:val="32"/>
                               <w:szCs w:val="32"/>
                             </w:rPr>
-                            <w:t>Dekimo</w:t>
-                          </w:r>
-                          <w:proofErr w:type="spellEnd"/>
-                          <w:r>
-                            <w:rPr>
-                              <w:rFonts w:cstheme="minorHAnsi"/>
-                              <w:sz w:val="32"/>
-                              <w:szCs w:val="32"/>
-                            </w:rPr>
-                            <w:t xml:space="preserve"> Turnhout</w:t>
+                            <w:t>Dekimo Turnhout</w:t>
                           </w:r>
                         </w:sdtContent>
                       </w:sdt>
@@ -2022,23 +1985,13 @@
                                 <w:text/>
                               </w:sdtPr>
                               <w:sdtContent>
-                                <w:proofErr w:type="spellStart"/>
                                 <w:r>
                                   <w:rPr>
                                     <w:rFonts w:cstheme="minorHAnsi"/>
                                     <w:sz w:val="32"/>
                                     <w:szCs w:val="32"/>
                                   </w:rPr>
-                                  <w:t>Dekimo</w:t>
-                                </w:r>
-                                <w:proofErr w:type="spellEnd"/>
-                                <w:r>
-                                  <w:rPr>
-                                    <w:rFonts w:cstheme="minorHAnsi"/>
-                                    <w:sz w:val="32"/>
-                                    <w:szCs w:val="32"/>
-                                  </w:rPr>
-                                  <w:t xml:space="preserve"> Turnhout</w:t>
+                                  <w:t>Dekimo Turnhout</w:t>
                                 </w:r>
                               </w:sdtContent>
                             </w:sdt>
@@ -2173,23 +2126,13 @@
                           <w:text/>
                         </w:sdtPr>
                         <w:sdtContent>
-                          <w:proofErr w:type="spellStart"/>
                           <w:r>
                             <w:rPr>
                               <w:rFonts w:cstheme="minorHAnsi"/>
                               <w:sz w:val="32"/>
                               <w:szCs w:val="32"/>
                             </w:rPr>
-                            <w:t>Dekimo</w:t>
-                          </w:r>
-                          <w:proofErr w:type="spellEnd"/>
-                          <w:r>
-                            <w:rPr>
-                              <w:rFonts w:cstheme="minorHAnsi"/>
-                              <w:sz w:val="32"/>
-                              <w:szCs w:val="32"/>
-                            </w:rPr>
-                            <w:t xml:space="preserve"> Turnhout</w:t>
+                            <w:t>Dekimo Turnhout</w:t>
                           </w:r>
                         </w:sdtContent>
                       </w:sdt>
@@ -2221,6 +2164,9 @@
     <w:p/>
     <w:p>
       <w:r>
+        <w:rPr>
+          <w:noProof/>
+        </w:rPr>
         <w:drawing>
           <wp:inline distT="0" distB="0" distL="0" distR="0" wp14:anchorId="3A15238D" wp14:editId="3D19AC25">
             <wp:extent cx="6120130" cy="1531620"/>
@@ -2287,6 +2233,9 @@
     <w:p/>
     <w:p>
       <w:r>
+        <w:rPr>
+          <w:noProof/>
+        </w:rPr>
         <w:drawing>
           <wp:inline distT="0" distB="0" distL="0" distR="0" wp14:anchorId="7121DBEB" wp14:editId="1AEEE80F">
             <wp:extent cx="6120130" cy="1659255"/>
@@ -2341,15 +2290,7 @@
     </w:p>
     <w:p>
       <w:r>
-        <w:t xml:space="preserve">Added Demo job </w:t>
-      </w:r>
-      <w:proofErr w:type="spellStart"/>
-      <w:r>
-        <w:t>beurs</w:t>
-      </w:r>
-      <w:proofErr w:type="spellEnd"/>
-      <w:r>
-        <w:t>, this is a milestone. A demo example must be finished then.</w:t>
+        <w:t>Added Demo job beurs, this is a milestone. A demo example must be finished then.</w:t>
       </w:r>
     </w:p>
     <w:p/>
@@ -3117,7 +3058,7 @@
               <w:jc w:val="center"/>
             </w:pPr>
             <w:r>
-              <w:t>231018-01 Planning.pdf</w:t>
+              <w:t>20231201 - ProjectPlanning.pdf</w:t>
             </w:r>
           </w:p>
         </w:tc>
@@ -3146,14 +3087,7 @@
               <w:right w:val="single" w:sz="4" w:space="0" w:color="808080"/>
             </w:tcBorders>
           </w:tcPr>
-          <w:p>
-            <w:pPr>
-              <w:jc w:val="center"/>
-            </w:pPr>
-            <w:r>
-              <w:t>231019-01 Planning.pdf</w:t>
-            </w:r>
-          </w:p>
+          <w:p/>
         </w:tc>
         <w:tc>
           <w:tcPr>
@@ -3163,11 +3097,7 @@
               <w:right w:val="single" w:sz="4" w:space="0" w:color="808080"/>
             </w:tcBorders>
           </w:tcPr>
-          <w:p>
-            <w:r>
-              <w:t>Planning</w:t>
-            </w:r>
-          </w:p>
+          <w:p/>
         </w:tc>
       </w:tr>
       <w:tr>
@@ -3184,7 +3114,7 @@
               <w:jc w:val="center"/>
             </w:pPr>
             <w:r>
-              <w:t>231025-01 Planning (with custom devkit).pdf</w:t>
+              <w:t>20231215 - ProjectPlanning.pdf</w:t>
             </w:r>
           </w:p>
         </w:tc>
@@ -3351,11 +3281,7 @@
               <w:right w:val="single" w:sz="4" w:space="0" w:color="808080"/>
             </w:tcBorders>
           </w:tcPr>
-          <w:p>
-            <w:pPr>
-              <w:jc w:val="center"/>
-            </w:pPr>
-          </w:p>
+          <w:p/>
         </w:tc>
         <w:tc>
           <w:tcPr>
@@ -3929,25 +3855,7 @@
                               <w:szCs w:val="14"/>
                               <w:lang w:val="nl-BE"/>
                             </w:rPr>
-                            <w:t xml:space="preserve">  - </w:t>
-                          </w:r>
-                          <w:proofErr w:type="spellStart"/>
-                          <w:r>
-                            <w:rPr>
-                              <w:sz w:val="14"/>
-                              <w:szCs w:val="14"/>
-                              <w:lang w:val="nl-BE"/>
-                            </w:rPr>
-                            <w:t>Evolis</w:t>
-                          </w:r>
-                          <w:proofErr w:type="spellEnd"/>
-                          <w:r>
-                            <w:rPr>
-                              <w:sz w:val="14"/>
-                              <w:szCs w:val="14"/>
-                              <w:lang w:val="nl-BE"/>
-                            </w:rPr>
-                            <w:t xml:space="preserve"> 28  B-8500 Kortr</w:t>
+                            <w:t xml:space="preserve">  - Evolis 28  B-8500 Kortr</w:t>
                           </w:r>
                           <w:r>
                             <w:rPr>
@@ -4033,25 +3941,7 @@
                         <w:szCs w:val="14"/>
                         <w:lang w:val="nl-BE"/>
                       </w:rPr>
-                      <w:t xml:space="preserve">  - </w:t>
-                    </w:r>
-                    <w:proofErr w:type="spellStart"/>
-                    <w:r>
-                      <w:rPr>
-                        <w:sz w:val="14"/>
-                        <w:szCs w:val="14"/>
-                        <w:lang w:val="nl-BE"/>
-                      </w:rPr>
-                      <w:t>Evolis</w:t>
-                    </w:r>
-                    <w:proofErr w:type="spellEnd"/>
-                    <w:r>
-                      <w:rPr>
-                        <w:sz w:val="14"/>
-                        <w:szCs w:val="14"/>
-                        <w:lang w:val="nl-BE"/>
-                      </w:rPr>
-                      <w:t xml:space="preserve"> 28  B-8500 Kortr</w:t>
+                      <w:t xml:space="preserve">  - Evolis 28  B-8500 Kortr</w:t>
                     </w:r>
                     <w:r>
                       <w:rPr>
@@ -5359,25 +5249,7 @@
                               <w:szCs w:val="14"/>
                               <w:lang w:val="nl-BE"/>
                             </w:rPr>
-                            <w:t xml:space="preserve">DEKIMO Kortrijk  - </w:t>
-                          </w:r>
-                          <w:proofErr w:type="spellStart"/>
-                          <w:r>
-                            <w:rPr>
-                              <w:sz w:val="14"/>
-                              <w:szCs w:val="14"/>
-                              <w:lang w:val="nl-BE"/>
-                            </w:rPr>
-                            <w:t>Evolis</w:t>
-                          </w:r>
-                          <w:proofErr w:type="spellEnd"/>
-                          <w:r>
-                            <w:rPr>
-                              <w:sz w:val="14"/>
-                              <w:szCs w:val="14"/>
-                              <w:lang w:val="nl-BE"/>
-                            </w:rPr>
-                            <w:t xml:space="preserve"> 28  B-8500 Kortr</w:t>
+                            <w:t>DEKIMO Kortrijk  - Evolis 28  B-8500 Kortr</w:t>
                           </w:r>
                           <w:r>
                             <w:rPr>
@@ -5443,25 +5315,7 @@
                         <w:szCs w:val="14"/>
                         <w:lang w:val="nl-BE"/>
                       </w:rPr>
-                      <w:t xml:space="preserve">DEKIMO Kortrijk  - </w:t>
-                    </w:r>
-                    <w:proofErr w:type="spellStart"/>
-                    <w:r>
-                      <w:rPr>
-                        <w:sz w:val="14"/>
-                        <w:szCs w:val="14"/>
-                        <w:lang w:val="nl-BE"/>
-                      </w:rPr>
-                      <w:t>Evolis</w:t>
-                    </w:r>
-                    <w:proofErr w:type="spellEnd"/>
-                    <w:r>
-                      <w:rPr>
-                        <w:sz w:val="14"/>
-                        <w:szCs w:val="14"/>
-                        <w:lang w:val="nl-BE"/>
-                      </w:rPr>
-                      <w:t xml:space="preserve"> 28  B-8500 Kortr</w:t>
+                      <w:t>DEKIMO Kortrijk  - Evolis 28  B-8500 Kortr</w:t>
                     </w:r>
                     <w:r>
                       <w:rPr>
@@ -9722,6 +9576,7 @@
     <w:rsid w:val="005944E6"/>
     <w:rsid w:val="007F078E"/>
     <w:rsid w:val="009D717E"/>
+    <w:rsid w:val="00DE2881"/>
     <w:rsid w:val="00E146E1"/>
   </w:rsids>
   <m:mathPr>
@@ -9737,7 +9592,7 @@
     <m:intLim m:val="subSup"/>
     <m:naryLim m:val="undOvr"/>
   </m:mathPr>
-  <w:themeFontLang/>
+  <w:themeFontLang w:val="nl-BE"/>
   <w:clrSchemeMapping w:bg1="light1" w:t1="dark1" w:bg2="light2" w:t2="dark2" w:accent1="accent1" w:accent2="accent2" w:accent3="accent3" w:accent4="accent4" w:accent5="accent5" w:accent6="accent6" w:hyperlink="hyperlink" w:followedHyperlink="followedHyperlink"/>
   <w:decimalSymbol w:val=","/>
   <w:listSeparator w:val=";"/>
@@ -9754,7 +9609,7 @@
         <w:kern w:val="2"/>
         <w:sz w:val="22"/>
         <w:szCs w:val="22"/>
-        <w:lang w:bidi="ar-SA"/>
+        <w:lang w:val="nl-BE" w:eastAsia="nl-BE" w:bidi="ar-SA"/>
         <w14:ligatures w14:val="standardContextual"/>
       </w:rPr>
     </w:rPrDefault>

</xml_diff>